<commit_message>
report first 4 questions ok
</commit_message>
<xml_diff>
--- a/sec-labo2-report-berney-alec.docx
+++ b/sec-labo2-report-berney-alec.docx
@@ -238,7 +238,7 @@
                                       <w:color w:val="FFFFFF" w:themeColor="background1"/>
                                       <w:lang w:val="de-CH"/>
                                     </w:rPr>
-                                    <w:t>25.05.2022</w:t>
+                                    <w:t>26.05.2022</w:t>
                                   </w:r>
                                   <w:r>
                                     <w:rPr>
@@ -516,7 +516,7 @@
                                 <w:color w:val="FFFFFF" w:themeColor="background1"/>
                                 <w:lang w:val="de-CH"/>
                               </w:rPr>
-                              <w:t>25.05.2022</w:t>
+                              <w:t>26.05.2022</w:t>
                             </w:r>
                             <w:r>
                               <w:rPr>
@@ -644,444 +644,729 @@
       </w:r>
     </w:p>
     <w:p>
-      <w:r>
-        <w:t xml:space="preserve">### 1. </w:t>
+      <w:pPr>
+        <w:rPr>
+          <w:b/>
+          <w:bCs/>
+          <w:lang w:val="en-GB"/>
+        </w:rPr>
+      </w:pPr>
+      <w:r>
+        <w:rPr>
+          <w:b/>
+          <w:bCs/>
+          <w:lang w:val="en-GB"/>
+        </w:rPr>
+        <w:t xml:space="preserve">1. What are the advantages of a challenge-response authentication compared to a weak authentication </w:t>
+      </w:r>
+      <w:r>
+        <w:rPr>
+          <w:b/>
+          <w:bCs/>
+          <w:lang w:val="en-GB"/>
+        </w:rPr>
+        <w:t>protocol?</w:t>
+      </w:r>
+    </w:p>
+    <w:p>
+      <w:r>
+        <w:t>Tout d’abord</w:t>
+      </w:r>
+      <w:r>
+        <w:t>, l</w:t>
+      </w:r>
+      <w:r>
+        <w:t xml:space="preserve">e hash du </w:t>
+      </w:r>
+      <w:r>
+        <w:t>mot de passe</w:t>
+      </w:r>
+      <w:r>
+        <w:t xml:space="preserve"> n’est pas transmis au client</w:t>
+      </w:r>
+      <w:r>
+        <w:t xml:space="preserve">, ce qui permet de garder un peu plus secret le mot de </w:t>
+      </w:r>
+      <w:r>
+        <w:t>passe de l’utilisateur</w:t>
+      </w:r>
+      <w:r>
+        <w:t xml:space="preserve"> et cela apporte </w:t>
+      </w:r>
+      <w:r>
+        <w:t xml:space="preserve">donc </w:t>
+      </w:r>
+      <w:r>
+        <w:t>une sécurité supplémentaire.</w:t>
+      </w:r>
+      <w:r>
+        <w:t xml:space="preserve"> Il est donc impossible de réaliser une attaque où l’on pourrait utiliser le challenge plusieurs fois jusqu’à obtenir un résultat positif.</w:t>
+      </w:r>
+    </w:p>
+    <w:p>
+      <w:r>
+        <w:t>De plus, l’authentification est différente à chaque tentative car le challenge utilisé est généré aléatoirement pour chaque tentative.</w:t>
+      </w:r>
+    </w:p>
+    <w:p>
+      <w:r>
+        <w:t xml:space="preserve">Finalement, cela permet de ne pas envoyer le mot de passe en clair au serveur lors de l’authentification. C’est une sécurité en plus, car dans un cas classique, si l’utilisateur envoie un mot de passe correcte et qu’un </w:t>
+      </w:r>
+      <w:r>
+        <w:t>attaquant le récupère entre le client et le serveur, il obtient le mot de passe du client.</w:t>
+      </w:r>
+    </w:p>
+    <w:p>
+      <w:pPr>
+        <w:rPr>
+          <w:b/>
+          <w:bCs/>
+          <w:lang w:val="en-GB"/>
+        </w:rPr>
+      </w:pPr>
+      <w:r>
+        <w:rPr>
+          <w:b/>
+          <w:bCs/>
+          <w:lang w:val="en-GB"/>
+        </w:rPr>
+        <w:t xml:space="preserve">2. In your application, when do you require the user to input its </w:t>
       </w:r>
       <w:proofErr w:type="spellStart"/>
       <w:r>
-        <w:t>What</w:t>
+        <w:rPr>
+          <w:b/>
+          <w:bCs/>
+          <w:lang w:val="en-GB"/>
+        </w:rPr>
+        <w:t>Yubikey</w:t>
       </w:r>
       <w:proofErr w:type="spellEnd"/>
       <w:r>
-        <w:t xml:space="preserve"> are the </w:t>
+        <w:rPr>
+          <w:b/>
+          <w:bCs/>
+          <w:lang w:val="en-GB"/>
+        </w:rPr>
+        <w:t>?</w:t>
+      </w:r>
+      <w:r>
+        <w:rPr>
+          <w:b/>
+          <w:bCs/>
+          <w:lang w:val="en-GB"/>
+        </w:rPr>
+        <w:t xml:space="preserve"> Justify.</w:t>
+      </w:r>
+    </w:p>
+    <w:p>
+      <w:r>
+        <w:t xml:space="preserve">L’utilisation de la </w:t>
       </w:r>
       <w:proofErr w:type="spellStart"/>
       <w:r>
-        <w:t>advantages</w:t>
+        <w:t>Yubikey</w:t>
       </w:r>
       <w:proofErr w:type="spellEnd"/>
       <w:r>
-        <w:t xml:space="preserve"> of a challenge-</w:t>
+        <w:t xml:space="preserve"> apparaît dans les cas suivants :</w:t>
+      </w:r>
+    </w:p>
+    <w:p>
+      <w:pPr>
+        <w:pStyle w:val="Paragraphedeliste"/>
+        <w:numPr>
+          <w:ilvl w:val="0"/>
+          <w:numId w:val="3"/>
+        </w:numPr>
+      </w:pPr>
+      <w:r>
+        <w:t>Lors de l’enregistrement du compte,</w:t>
+      </w:r>
+    </w:p>
+    <w:p>
+      <w:pPr>
+        <w:pStyle w:val="Paragraphedeliste"/>
+        <w:numPr>
+          <w:ilvl w:val="0"/>
+          <w:numId w:val="3"/>
+        </w:numPr>
+      </w:pPr>
+      <w:r>
+        <w:t>Lors de l’authentification, comme second facteur,</w:t>
+      </w:r>
+    </w:p>
+    <w:p>
+      <w:pPr>
+        <w:pStyle w:val="Paragraphedeliste"/>
+        <w:numPr>
+          <w:ilvl w:val="0"/>
+          <w:numId w:val="3"/>
+        </w:numPr>
+      </w:pPr>
+      <w:r>
+        <w:t>Lors de la réinitialisation du mot de passe pour confirmer l’identité de la personne en plus de l’email fourni.</w:t>
+      </w:r>
+    </w:p>
+    <w:p>
+      <w:r>
+        <w:t xml:space="preserve">Lors du point 1, il est nécessaire d’utiliser la </w:t>
       </w:r>
       <w:proofErr w:type="spellStart"/>
       <w:r>
-        <w:t>response</w:t>
+        <w:t>Yubikey</w:t>
       </w:r>
       <w:proofErr w:type="spellEnd"/>
       <w:r>
+        <w:t xml:space="preserve"> pour générer la paire de clés (publique et privée). La clé privée est stockée sur la </w:t>
+      </w:r>
+      <w:proofErr w:type="spellStart"/>
+      <w:r>
+        <w:t>Yubikey</w:t>
+      </w:r>
+      <w:proofErr w:type="spellEnd"/>
+      <w:r>
+        <w:t xml:space="preserve">, tandis que la clé publique est enregistrée dans la base de données côté serveur. Sans cette étape, il est impossible de faire d’utiliser la </w:t>
+      </w:r>
+      <w:proofErr w:type="spellStart"/>
+      <w:r>
+        <w:t>Yubikey</w:t>
+      </w:r>
+      <w:proofErr w:type="spellEnd"/>
+      <w:r>
+        <w:t xml:space="preserve"> comme second facteur d’authentification ou pour la </w:t>
+      </w:r>
+      <w:r>
+        <w:t>réinitialisation du mot de passe</w:t>
+      </w:r>
+      <w:r>
+        <w:t>.</w:t>
+      </w:r>
+    </w:p>
+    <w:p>
+      <w:r>
+        <w:t xml:space="preserve">Lors du point 2, la </w:t>
+      </w:r>
+      <w:proofErr w:type="spellStart"/>
+      <w:r>
+        <w:t>Yubikey</w:t>
+      </w:r>
+      <w:proofErr w:type="spellEnd"/>
+      <w:r>
+        <w:t xml:space="preserve"> est utilisée comme second facteur et il est possible de demander le PIN de la clé (selon Policy choisie) afin d’authentifier </w:t>
+      </w:r>
+      <w:r>
+        <w:t xml:space="preserve">l’utilisateur. La clé signera un challenge envoyer par le serveur, qui sera uniquement déchiffrable avec la clé publique. La correspondance entre </w:t>
+      </w:r>
+      <w:r>
+        <w:t>les deux challenges</w:t>
+      </w:r>
+      <w:r>
+        <w:t xml:space="preserve"> sera réalisée et pourra déterminer si la bonne </w:t>
+      </w:r>
+      <w:proofErr w:type="spellStart"/>
+      <w:r>
+        <w:t>Yubikey</w:t>
+      </w:r>
+      <w:proofErr w:type="spellEnd"/>
+      <w:r>
+        <w:t xml:space="preserve"> est utilisée ou non.</w:t>
+      </w:r>
+    </w:p>
+    <w:p>
+      <w:r>
+        <w:t>Lors du point 3, le même principe de challenge est utilisé qu’au point 2. La seule différence est que ce n’est pas un deuxième facteur mais une couche de sécurité en plus qu’il est important d’ajouter. Dans certaines applications il est possible de réinitialiser le mot de passe juste en fournissant une adresse email correcte. Ici, on préfère v</w:t>
+      </w:r>
+      <w:r>
+        <w:t xml:space="preserve">alider que ce soit la bonne personne demandant la </w:t>
+      </w:r>
+      <w:r>
+        <w:t>réinitialisation du mot de passe</w:t>
+      </w:r>
+      <w:r>
+        <w:t xml:space="preserve"> avec une authentification via la </w:t>
+      </w:r>
+      <w:proofErr w:type="spellStart"/>
+      <w:r>
+        <w:t>Yubikey</w:t>
+      </w:r>
+      <w:proofErr w:type="spellEnd"/>
+      <w:r>
+        <w:t>.</w:t>
+      </w:r>
+    </w:p>
+    <w:p>
+      <w:r>
+        <w:t xml:space="preserve">Finalement, il aurait également été possible de redemander une authentification via la </w:t>
+      </w:r>
+      <w:proofErr w:type="spellStart"/>
+      <w:r>
+        <w:t>Yubikey</w:t>
+      </w:r>
+      <w:proofErr w:type="spellEnd"/>
+      <w:r>
+        <w:t xml:space="preserve"> lorsque l’on change si l’on souhaite utiliser le 2</w:t>
+      </w:r>
+      <w:r>
+        <w:rPr>
+          <w:vertAlign w:val="superscript"/>
+        </w:rPr>
+        <w:t>ème</w:t>
+      </w:r>
+      <w:r>
+        <w:t xml:space="preserve"> facteur ou non, mais j’ai considéré que l’utilisateur était déjà connecté et que cela était suffisamment sûr.</w:t>
+      </w:r>
+      <w:r>
+        <w:t xml:space="preserve"> Cette partie est cependant facile à implémenter.</w:t>
+      </w:r>
+    </w:p>
+    <w:p>
+      <w:r>
+        <w:br w:type="page"/>
+      </w:r>
+    </w:p>
+    <w:p>
+      <w:pPr>
+        <w:rPr>
+          <w:b/>
+          <w:bCs/>
+          <w:lang w:val="en-GB"/>
+        </w:rPr>
+      </w:pPr>
+      <w:r>
+        <w:rPr>
+          <w:b/>
+          <w:bCs/>
+          <w:lang w:val="en-GB"/>
+        </w:rPr>
+        <w:lastRenderedPageBreak/>
+        <w:t xml:space="preserve">3. What can you do to handle </w:t>
+      </w:r>
+      <w:proofErr w:type="spellStart"/>
+      <w:r>
+        <w:rPr>
+          <w:b/>
+          <w:bCs/>
+          <w:lang w:val="en-GB"/>
+        </w:rPr>
+        <w:t>Yubikey</w:t>
+      </w:r>
+      <w:proofErr w:type="spellEnd"/>
+      <w:r>
+        <w:rPr>
+          <w:b/>
+          <w:bCs/>
+          <w:lang w:val="en-GB"/>
+        </w:rPr>
         <w:t xml:space="preserve"> </w:t>
       </w:r>
+      <w:r>
+        <w:rPr>
+          <w:b/>
+          <w:bCs/>
+          <w:lang w:val="en-GB"/>
+        </w:rPr>
+        <w:t>losses?</w:t>
+      </w:r>
+    </w:p>
+    <w:p>
+      <w:r>
+        <w:t>L’axe de réflexion est surtout basé</w:t>
+      </w:r>
+      <w:r>
+        <w:t xml:space="preserve"> sur comment empêcher quelqu’un d’utiliser ma </w:t>
+      </w:r>
       <w:proofErr w:type="spellStart"/>
       <w:r>
-        <w:t>authentication</w:t>
+        <w:t>Yubikey</w:t>
       </w:r>
       <w:proofErr w:type="spellEnd"/>
       <w:r>
-        <w:t xml:space="preserve"> </w:t>
+        <w:t xml:space="preserve"> perdue. Pour ceci, la première chose à faire, est de changer tous les paramètres par défaut.</w:t>
+      </w:r>
+    </w:p>
+    <w:p>
+      <w:r>
+        <w:t>Il faut donc modifier la Management Key, le PUK et le PIN par défaut.</w:t>
+      </w:r>
+      <w:r>
+        <w:t xml:space="preserve"> Les paramètres par défaut étant accessible par tout le monde, si la clé ne les utilise plus, il sera donc impossible pour un attaquant d’utiliser la clé avec ces </w:t>
+      </w:r>
+      <w:r>
+        <w:t>paramètres-là</w:t>
+      </w:r>
+      <w:r>
+        <w:t>.</w:t>
+      </w:r>
+    </w:p>
+    <w:p>
+      <w:r>
+        <w:t>Il serait également intéressant de limiter le nombre d’essai concernant le code PIN de la clé, afin de bloquer le compte après x erreurs, par exemple 5.</w:t>
+      </w:r>
+    </w:p>
+    <w:p>
+      <w:r>
+        <w:t xml:space="preserve">Il faudrait </w:t>
+      </w:r>
+      <w:r>
+        <w:t>aussi</w:t>
+      </w:r>
+      <w:r>
+        <w:t xml:space="preserve"> pouvoir contacter les gérants de l’application de manière sécurisée afin de supprimer momentanément la double authentification et</w:t>
+      </w:r>
+      <w:r>
+        <w:t xml:space="preserve"> de</w:t>
+      </w:r>
+      <w:r>
+        <w:t xml:space="preserve"> pouvoir</w:t>
+      </w:r>
+      <w:r>
+        <w:t>,</w:t>
+      </w:r>
+      <w:r>
+        <w:t xml:space="preserve"> par la suite</w:t>
+      </w:r>
+      <w:r>
+        <w:t>,</w:t>
+      </w:r>
+      <w:r>
+        <w:t xml:space="preserve"> récupérer une nouvelle clé et régénérer la paire de clés comme réaliser dans la partie enregistrement du programme.</w:t>
+      </w:r>
+    </w:p>
+    <w:p>
+      <w:pPr>
+        <w:rPr>
+          <w:b/>
+          <w:bCs/>
+          <w:lang w:val="en-GB"/>
+        </w:rPr>
+      </w:pPr>
+      <w:r>
+        <w:rPr>
+          <w:b/>
+          <w:bCs/>
+          <w:lang w:val="en-GB"/>
+        </w:rPr>
+        <w:t xml:space="preserve">4. An attacker recovered the challenge and the associated response (in the password authentication). How does this allow an attacker to perform a </w:t>
       </w:r>
       <w:proofErr w:type="spellStart"/>
       <w:r>
-        <w:t>compared</w:t>
+        <w:rPr>
+          <w:b/>
+          <w:bCs/>
+          <w:lang w:val="en-GB"/>
+        </w:rPr>
+        <w:t>bruteforce</w:t>
       </w:r>
       <w:proofErr w:type="spellEnd"/>
       <w:r>
-        <w:t xml:space="preserve"> to a </w:t>
+        <w:rPr>
+          <w:b/>
+          <w:bCs/>
+          <w:lang w:val="en-GB"/>
+        </w:rPr>
+        <w:t xml:space="preserve"> attack? What did you implement to make this attack </w:t>
+      </w:r>
+      <w:r>
+        <w:rPr>
+          <w:b/>
+          <w:bCs/>
+          <w:lang w:val="en-GB"/>
+        </w:rPr>
+        <w:t>hard?</w:t>
+      </w:r>
+    </w:p>
+    <w:p>
+      <w:r>
+        <w:t>Un attaquant a récupéré le défi et la réponse associée (dans l'authentification du mot de passe). Comment cela permet-il à un attaquant de réaliser une attaque par force brute ? Qu'avez-vous mis en place pour rendre cette attaque difficile ?</w:t>
+      </w:r>
+    </w:p>
+    <w:p>
+      <w:r>
+        <w:t>Hash avec argon 2 + sel</w:t>
+      </w:r>
+      <w:r>
+        <w:t xml:space="preserve"> 128 bits / 16 bytes</w:t>
+      </w:r>
+      <w:r>
+        <w:t xml:space="preserve"> -&gt; pas de </w:t>
       </w:r>
       <w:proofErr w:type="spellStart"/>
       <w:r>
-        <w:t>weak</w:t>
+        <w:t>rainbow</w:t>
       </w:r>
       <w:proofErr w:type="spellEnd"/>
       <w:r>
-        <w:t xml:space="preserve"> </w:t>
-      </w:r>
+        <w:t xml:space="preserve"> table</w:t>
+      </w:r>
+    </w:p>
+    <w:p>
+      <w:r>
+        <w:t>U</w:t>
+      </w:r>
+      <w:r>
+        <w:t xml:space="preserve">ne politique </w:t>
+      </w:r>
+      <w:r>
+        <w:t>forte a été mise en place pour les mots de passes, ils doivent contenir au moins :</w:t>
+      </w:r>
+    </w:p>
+    <w:p>
+      <w:pPr>
+        <w:pStyle w:val="Paragraphedeliste"/>
+        <w:numPr>
+          <w:ilvl w:val="0"/>
+          <w:numId w:val="4"/>
+        </w:numPr>
+      </w:pPr>
+      <w:r>
+        <w:t>1 lettre minuscule</w:t>
+      </w:r>
+    </w:p>
+    <w:p>
+      <w:pPr>
+        <w:pStyle w:val="Paragraphedeliste"/>
+        <w:numPr>
+          <w:ilvl w:val="0"/>
+          <w:numId w:val="4"/>
+        </w:numPr>
+      </w:pPr>
+      <w:r>
+        <w:t>1 lettre majuscule</w:t>
+      </w:r>
+    </w:p>
+    <w:p>
+      <w:pPr>
+        <w:pStyle w:val="Paragraphedeliste"/>
+        <w:numPr>
+          <w:ilvl w:val="0"/>
+          <w:numId w:val="4"/>
+        </w:numPr>
+      </w:pPr>
+      <w:r>
+        <w:t>1 chiffre</w:t>
+      </w:r>
+    </w:p>
+    <w:p>
+      <w:pPr>
+        <w:pStyle w:val="Paragraphedeliste"/>
+        <w:numPr>
+          <w:ilvl w:val="0"/>
+          <w:numId w:val="4"/>
+        </w:numPr>
+      </w:pPr>
+      <w:r>
+        <w:t>1 charactère spécial</w:t>
+      </w:r>
+    </w:p>
+    <w:p>
+      <w:r>
+        <w:t>Et doivent avoir une longueur de minimum 8 charactères.</w:t>
+      </w:r>
+    </w:p>
+    <w:p>
       <w:proofErr w:type="spellStart"/>
       <w:r>
-        <w:t>authentication</w:t>
+        <w:t>hmac</w:t>
       </w:r>
       <w:proofErr w:type="spellEnd"/>
-      <w:r>
-        <w:t xml:space="preserve"> </w:t>
+    </w:p>
+    <w:p/>
+    <w:p>
+      <w:pPr>
+        <w:rPr>
+          <w:b/>
+          <w:bCs/>
+          <w:lang w:val="en-GB"/>
+        </w:rPr>
+      </w:pPr>
+      <w:r>
+        <w:rPr>
+          <w:b/>
+          <w:bCs/>
+          <w:lang w:val="en-GB"/>
+        </w:rPr>
+        <w:t xml:space="preserve">5. For sending the email, what are the advantages of using an application </w:t>
+      </w:r>
+      <w:r>
+        <w:rPr>
+          <w:b/>
+          <w:bCs/>
+          <w:lang w:val="en-GB"/>
+        </w:rPr>
+        <w:t>password?</w:t>
+      </w:r>
+    </w:p>
+    <w:p>
+      <w:pPr>
+        <w:pStyle w:val="Paragraphedeliste"/>
+        <w:numPr>
+          <w:ilvl w:val="0"/>
+          <w:numId w:val="5"/>
+        </w:numPr>
+      </w:pPr>
+      <w:r>
+        <w:t>Accès uniquement au service mail</w:t>
+      </w:r>
+    </w:p>
+    <w:p>
+      <w:pPr>
+        <w:pStyle w:val="Paragraphedeliste"/>
+        <w:numPr>
+          <w:ilvl w:val="0"/>
+          <w:numId w:val="5"/>
+        </w:numPr>
+      </w:pPr>
+      <w:r>
+        <w:t>Évite l’implémentation d’un serveur mail local</w:t>
+      </w:r>
+    </w:p>
+    <w:p>
+      <w:r>
+        <w:t>Serveur mail local -&gt; nulle</w:t>
+      </w:r>
+    </w:p>
+    <w:p>
+      <w:r>
+        <w:t>Serveur mail local authentifié -&gt; super dur à faire</w:t>
+      </w:r>
+    </w:p>
+    <w:p>
+      <w:r>
+        <w:br w:type="page"/>
+      </w:r>
+    </w:p>
+    <w:p>
+      <w:pPr>
+        <w:rPr>
+          <w:b/>
+          <w:bCs/>
+          <w:lang w:val="en-GB"/>
+        </w:rPr>
+      </w:pPr>
+      <w:r>
+        <w:rPr>
+          <w:b/>
+          <w:bCs/>
+          <w:lang w:val="en-GB"/>
+        </w:rPr>
+        <w:lastRenderedPageBreak/>
+        <w:t xml:space="preserve">6. In the </w:t>
       </w:r>
       <w:proofErr w:type="spellStart"/>
       <w:r>
-        <w:t>protocol</w:t>
+        <w:rPr>
+          <w:b/>
+          <w:bCs/>
+          <w:lang w:val="en-GB"/>
+        </w:rPr>
+        <w:t>Yubikey</w:t>
       </w:r>
       <w:proofErr w:type="spellEnd"/>
       <w:r>
+        <w:rPr>
+          <w:b/>
+          <w:bCs/>
+          <w:lang w:val="en-GB"/>
+        </w:rPr>
+        <w:t xml:space="preserve">, what is the purpose of the management key, the </w:t>
+      </w:r>
+      <w:r>
+        <w:rPr>
+          <w:b/>
+          <w:bCs/>
+          <w:lang w:val="en-GB"/>
+        </w:rPr>
+        <w:t>PIN</w:t>
+      </w:r>
+      <w:r>
+        <w:rPr>
+          <w:b/>
+          <w:bCs/>
+          <w:lang w:val="en-GB"/>
+        </w:rPr>
+        <w:t xml:space="preserve"> and the </w:t>
+      </w:r>
+      <w:r>
+        <w:rPr>
+          <w:b/>
+          <w:bCs/>
+          <w:lang w:val="en-GB"/>
+        </w:rPr>
+        <w:t>PUK</w:t>
+      </w:r>
+      <w:r>
+        <w:rPr>
+          <w:b/>
+          <w:bCs/>
+          <w:lang w:val="en-GB"/>
+        </w:rPr>
         <w:t>?</w:t>
       </w:r>
     </w:p>
-    <w:p/>
-    <w:p>
-      <w:r>
-        <w:t xml:space="preserve">### 2. In </w:t>
+    <w:p>
+      <w:r>
+        <w:t xml:space="preserve">Dans le </w:t>
       </w:r>
       <w:proofErr w:type="spellStart"/>
       <w:r>
-        <w:t>your</w:t>
+        <w:t>Yubikey</w:t>
       </w:r>
       <w:proofErr w:type="spellEnd"/>
       <w:r>
-        <w:t xml:space="preserve"> application, </w:t>
+        <w:t>, à quoi servent la clé de gestion, le PIN et le PUK ?</w:t>
+      </w:r>
+    </w:p>
+    <w:p>
+      <w:r>
+        <w:t xml:space="preserve">Tout ce qui va être expliquer dans la réponse à cette question est tiré de la documentation officielle de la </w:t>
       </w:r>
       <w:proofErr w:type="spellStart"/>
       <w:r>
-        <w:t>when</w:t>
+        <w:t>Yubikey</w:t>
       </w:r>
       <w:proofErr w:type="spellEnd"/>
       <w:r>
-        <w:t xml:space="preserve"> do </w:t>
-      </w:r>
-      <w:proofErr w:type="spellStart"/>
-      <w:r>
-        <w:t>you</w:t>
-      </w:r>
-      <w:proofErr w:type="spellEnd"/>
-      <w:r>
-        <w:t xml:space="preserve"> </w:t>
-      </w:r>
-      <w:proofErr w:type="spellStart"/>
-      <w:r>
-        <w:t>require</w:t>
-      </w:r>
-      <w:proofErr w:type="spellEnd"/>
-      <w:r>
-        <w:t xml:space="preserve"> the user to input </w:t>
-      </w:r>
-      <w:proofErr w:type="spellStart"/>
-      <w:r>
-        <w:t>its</w:t>
-      </w:r>
-      <w:proofErr w:type="spellEnd"/>
-      <w:r>
-        <w:t xml:space="preserve"> </w:t>
-      </w:r>
-      <w:proofErr w:type="spellStart"/>
-      <w:r>
-        <w:t>Yubikey</w:t>
-      </w:r>
-      <w:proofErr w:type="spellEnd"/>
-      <w:r>
-        <w:t xml:space="preserve">? </w:t>
-      </w:r>
-      <w:proofErr w:type="spellStart"/>
-      <w:r>
-        <w:t>Justify</w:t>
-      </w:r>
-      <w:proofErr w:type="spellEnd"/>
-      <w:r>
-        <w:t>.</w:t>
-      </w:r>
-    </w:p>
-    <w:p/>
-    <w:p>
-      <w:r>
-        <w:t xml:space="preserve">### 3. </w:t>
-      </w:r>
-      <w:proofErr w:type="spellStart"/>
-      <w:r>
-        <w:t>What</w:t>
-      </w:r>
-      <w:proofErr w:type="spellEnd"/>
-      <w:r>
-        <w:t xml:space="preserve"> can </w:t>
-      </w:r>
-      <w:proofErr w:type="spellStart"/>
-      <w:r>
-        <w:t>you</w:t>
-      </w:r>
-      <w:proofErr w:type="spellEnd"/>
-      <w:r>
-        <w:t xml:space="preserve"> do to </w:t>
-      </w:r>
-      <w:proofErr w:type="spellStart"/>
-      <w:r>
-        <w:t>handle</w:t>
-      </w:r>
-      <w:proofErr w:type="spellEnd"/>
-      <w:r>
-        <w:t xml:space="preserve"> </w:t>
-      </w:r>
-      <w:proofErr w:type="spellStart"/>
-      <w:r>
-        <w:t>Yubilkey</w:t>
-      </w:r>
-      <w:proofErr w:type="spellEnd"/>
-      <w:r>
-        <w:t xml:space="preserve"> </w:t>
-      </w:r>
-      <w:proofErr w:type="spellStart"/>
-      <w:r>
-        <w:t>losses</w:t>
-      </w:r>
-      <w:proofErr w:type="spellEnd"/>
-      <w:r>
-        <w:t>?</w:t>
-      </w:r>
-    </w:p>
-    <w:p/>
-    <w:p>
-      <w:r>
-        <w:t xml:space="preserve">### 4. An </w:t>
-      </w:r>
-      <w:proofErr w:type="spellStart"/>
-      <w:r>
-        <w:t>attacker</w:t>
-      </w:r>
-      <w:proofErr w:type="spellEnd"/>
-      <w:r>
-        <w:t xml:space="preserve"> </w:t>
-      </w:r>
-      <w:proofErr w:type="spellStart"/>
-      <w:r>
-        <w:t>recovered</w:t>
-      </w:r>
-      <w:proofErr w:type="spellEnd"/>
-      <w:r>
-        <w:t xml:space="preserve"> the challenge and the </w:t>
-      </w:r>
-      <w:proofErr w:type="spellStart"/>
-      <w:r>
-        <w:t>associated</w:t>
-      </w:r>
-      <w:proofErr w:type="spellEnd"/>
-      <w:r>
-        <w:t xml:space="preserve"> </w:t>
-      </w:r>
-      <w:proofErr w:type="spellStart"/>
-      <w:r>
-        <w:t>response</w:t>
-      </w:r>
-      <w:proofErr w:type="spellEnd"/>
-      <w:r>
-        <w:t xml:space="preserve"> (in the </w:t>
-      </w:r>
-      <w:proofErr w:type="spellStart"/>
-      <w:r>
-        <w:t>password</w:t>
-      </w:r>
-      <w:proofErr w:type="spellEnd"/>
-      <w:r>
-        <w:t xml:space="preserve"> </w:t>
-      </w:r>
-      <w:proofErr w:type="spellStart"/>
-      <w:r>
-        <w:t>authentication</w:t>
-      </w:r>
-      <w:proofErr w:type="spellEnd"/>
-      <w:r>
-        <w:t xml:space="preserve">). How </w:t>
-      </w:r>
-      <w:proofErr w:type="spellStart"/>
-      <w:r>
-        <w:t>does</w:t>
-      </w:r>
-      <w:proofErr w:type="spellEnd"/>
-      <w:r>
-        <w:t xml:space="preserve"> </w:t>
-      </w:r>
-      <w:proofErr w:type="spellStart"/>
-      <w:r>
-        <w:t>this</w:t>
-      </w:r>
-      <w:proofErr w:type="spellEnd"/>
-      <w:r>
-        <w:t xml:space="preserve"> </w:t>
-      </w:r>
-      <w:proofErr w:type="spellStart"/>
-      <w:r>
-        <w:t>allow</w:t>
-      </w:r>
-      <w:proofErr w:type="spellEnd"/>
-      <w:r>
-        <w:t xml:space="preserve"> an </w:t>
-      </w:r>
-      <w:proofErr w:type="spellStart"/>
-      <w:r>
-        <w:t>attacker</w:t>
-      </w:r>
-      <w:proofErr w:type="spellEnd"/>
-      <w:r>
-        <w:t xml:space="preserve"> to </w:t>
-      </w:r>
-      <w:proofErr w:type="spellStart"/>
-      <w:r>
-        <w:t>perform</w:t>
-      </w:r>
-      <w:proofErr w:type="spellEnd"/>
-      <w:r>
-        <w:t xml:space="preserve"> a </w:t>
-      </w:r>
-      <w:proofErr w:type="spellStart"/>
-      <w:r>
-        <w:t>bruteforce</w:t>
-      </w:r>
-      <w:proofErr w:type="spellEnd"/>
-      <w:r>
-        <w:t xml:space="preserve"> </w:t>
-      </w:r>
-      <w:proofErr w:type="spellStart"/>
-      <w:r>
-        <w:t>attack</w:t>
-      </w:r>
-      <w:proofErr w:type="spellEnd"/>
-      <w:r>
-        <w:t xml:space="preserve">? </w:t>
-      </w:r>
-      <w:proofErr w:type="spellStart"/>
-      <w:r>
-        <w:t>What</w:t>
-      </w:r>
-      <w:proofErr w:type="spellEnd"/>
-      <w:r>
-        <w:t xml:space="preserve"> </w:t>
-      </w:r>
-      <w:proofErr w:type="spellStart"/>
-      <w:r>
-        <w:t>did</w:t>
-      </w:r>
-      <w:proofErr w:type="spellEnd"/>
-      <w:r>
-        <w:t xml:space="preserve"> </w:t>
-      </w:r>
-      <w:proofErr w:type="spellStart"/>
-      <w:r>
-        <w:t>you</w:t>
-      </w:r>
-      <w:proofErr w:type="spellEnd"/>
-      <w:r>
-        <w:t xml:space="preserve"> </w:t>
-      </w:r>
-      <w:proofErr w:type="spellStart"/>
-      <w:r>
-        <w:t>implement</w:t>
-      </w:r>
-      <w:proofErr w:type="spellEnd"/>
-      <w:r>
-        <w:t xml:space="preserve"> to </w:t>
-      </w:r>
-      <w:proofErr w:type="spellStart"/>
-      <w:r>
-        <w:t>make</w:t>
-      </w:r>
-      <w:proofErr w:type="spellEnd"/>
-      <w:r>
-        <w:t xml:space="preserve"> </w:t>
-      </w:r>
-      <w:proofErr w:type="spellStart"/>
-      <w:r>
-        <w:t>this</w:t>
-      </w:r>
-      <w:proofErr w:type="spellEnd"/>
-      <w:r>
-        <w:t xml:space="preserve"> </w:t>
-      </w:r>
-      <w:proofErr w:type="spellStart"/>
-      <w:r>
-        <w:t>attack</w:t>
-      </w:r>
-      <w:proofErr w:type="spellEnd"/>
-      <w:r>
-        <w:t xml:space="preserve"> hard?</w:t>
-      </w:r>
-    </w:p>
-    <w:p/>
-    <w:p>
-      <w:r>
-        <w:t xml:space="preserve">### 5. For </w:t>
-      </w:r>
-      <w:proofErr w:type="spellStart"/>
-      <w:r>
-        <w:t>sending</w:t>
-      </w:r>
-      <w:proofErr w:type="spellEnd"/>
-      <w:r>
-        <w:t xml:space="preserve"> the email, </w:t>
-      </w:r>
-      <w:proofErr w:type="spellStart"/>
-      <w:r>
-        <w:t>what</w:t>
-      </w:r>
-      <w:proofErr w:type="spellEnd"/>
-      <w:r>
-        <w:t xml:space="preserve"> are the </w:t>
-      </w:r>
-      <w:proofErr w:type="spellStart"/>
-      <w:r>
-        <w:t>advantages</w:t>
-      </w:r>
-      <w:proofErr w:type="spellEnd"/>
-      <w:r>
-        <w:t xml:space="preserve"> of </w:t>
-      </w:r>
-      <w:proofErr w:type="spellStart"/>
-      <w:r>
-        <w:t>using</w:t>
-      </w:r>
-      <w:proofErr w:type="spellEnd"/>
-      <w:r>
-        <w:t xml:space="preserve"> an application </w:t>
-      </w:r>
-      <w:proofErr w:type="spellStart"/>
-      <w:r>
-        <w:t>password</w:t>
-      </w:r>
-      <w:proofErr w:type="spellEnd"/>
-      <w:r>
-        <w:t>?</w:t>
-      </w:r>
-    </w:p>
-    <w:p/>
-    <w:p>
-      <w:r>
-        <w:t xml:space="preserve">### 6. In the </w:t>
-      </w:r>
-      <w:proofErr w:type="spellStart"/>
-      <w:r>
-        <w:t>Yubikey</w:t>
-      </w:r>
-      <w:proofErr w:type="spellEnd"/>
-      <w:r>
-        <w:t xml:space="preserve">, </w:t>
-      </w:r>
-      <w:proofErr w:type="spellStart"/>
-      <w:r>
-        <w:t>what</w:t>
-      </w:r>
-      <w:proofErr w:type="spellEnd"/>
-      <w:r>
-        <w:t xml:space="preserve"> </w:t>
-      </w:r>
-      <w:proofErr w:type="spellStart"/>
-      <w:r>
-        <w:t>is</w:t>
-      </w:r>
-      <w:proofErr w:type="spellEnd"/>
-      <w:r>
-        <w:t xml:space="preserve"> the </w:t>
-      </w:r>
-      <w:proofErr w:type="spellStart"/>
-      <w:r>
-        <w:t>purpose</w:t>
-      </w:r>
-      <w:proofErr w:type="spellEnd"/>
-      <w:r>
-        <w:t xml:space="preserve"> of the management key, the pin and the </w:t>
-      </w:r>
-      <w:proofErr w:type="spellStart"/>
-      <w:r>
-        <w:t>puk</w:t>
-      </w:r>
-      <w:proofErr w:type="spellEnd"/>
-      <w:r>
-        <w:t>?</w:t>
+        <w:t>, disponible à la page suivante :</w:t>
+      </w:r>
+    </w:p>
+    <w:p>
+      <w:hyperlink r:id="rId9" w:history="1">
+        <w:r>
+          <w:rPr>
+            <w:rStyle w:val="Lienhypertexte"/>
+          </w:rPr>
+          <w:t>https://developers.yubico.com/PIV/Introduction/Admin_access.html</w:t>
+        </w:r>
+      </w:hyperlink>
+    </w:p>
+    <w:p>
+      <w:r>
+        <w:t>Cette page définie également un tableau indiquant quelles actions exigent / demandent quelles fonctionnalité (MGM Key, PIN, PUK).</w:t>
+      </w:r>
+    </w:p>
+    <w:p>
+      <w:r>
+        <w:t>MGM Key :</w:t>
+      </w:r>
+      <w:r>
+        <w:t xml:space="preserve"> Clé permettant de gérer les certificats et clés. Définie par un administrateur.</w:t>
+      </w:r>
+    </w:p>
+    <w:p>
+      <w:r>
+        <w:t>PIN :</w:t>
+      </w:r>
+    </w:p>
+    <w:p>
+      <w:r>
+        <w:t xml:space="preserve">PUK : </w:t>
       </w:r>
     </w:p>
     <w:sectPr>
-      <w:headerReference w:type="default" r:id="rId9"/>
-      <w:footerReference w:type="default" r:id="rId10"/>
-      <w:headerReference w:type="first" r:id="rId11"/>
+      <w:headerReference w:type="default" r:id="rId10"/>
+      <w:footerReference w:type="default" r:id="rId11"/>
+      <w:headerReference w:type="first" r:id="rId12"/>
       <w:pgSz w:w="11906" w:h="16838"/>
       <w:pgMar w:top="1417" w:right="1417" w:bottom="1417" w:left="1417" w:header="708" w:footer="708" w:gutter="0"/>
       <w:pgNumType w:start="0"/>
@@ -1128,14 +1413,27 @@
         <w:lang w:val="en-GB"/>
       </w:rPr>
     </w:pPr>
-    <w:fldSimple w:instr=" DATE   \* MERGEFORMAT ">
-      <w:r>
-        <w:rPr>
-          <w:noProof/>
-        </w:rPr>
-        <w:t>25.05.2022</w:t>
-      </w:r>
-    </w:fldSimple>
+    <w:r>
+      <w:fldChar w:fldCharType="begin"/>
+    </w:r>
+    <w:r>
+      <w:instrText xml:space="preserve"> DATE   \* MERGEFORMAT </w:instrText>
+    </w:r>
+    <w:r>
+      <w:fldChar w:fldCharType="separate"/>
+    </w:r>
+    <w:r>
+      <w:rPr>
+        <w:noProof/>
+      </w:rPr>
+      <w:t>26.05.2022</w:t>
+    </w:r>
+    <w:r>
+      <w:rPr>
+        <w:noProof/>
+      </w:rPr>
+      <w:fldChar w:fldCharType="end"/>
+    </w:r>
     <w:r>
       <w:ptab w:relativeTo="margin" w:alignment="center" w:leader="none"/>
     </w:r>
@@ -1297,11 +1595,21 @@
     <w:r>
       <w:ptab w:relativeTo="margin" w:alignment="right" w:leader="none"/>
     </w:r>
-    <w:fldSimple w:instr=" TITLE   \* MERGEFORMAT ">
-      <w:r>
-        <w:t>Authentification</w:t>
-      </w:r>
-    </w:fldSimple>
+    <w:r>
+      <w:fldChar w:fldCharType="begin"/>
+    </w:r>
+    <w:r>
+      <w:instrText xml:space="preserve"> TITLE   \* MERGEFORMAT </w:instrText>
+    </w:r>
+    <w:r>
+      <w:fldChar w:fldCharType="separate"/>
+    </w:r>
+    <w:r>
+      <w:t>Authentification</w:t>
+    </w:r>
+    <w:r>
+      <w:fldChar w:fldCharType="end"/>
+    </w:r>
   </w:p>
 </w:hdr>
 </file>
@@ -1376,6 +1684,232 @@
 <file path=word/numbering.xml><?xml version="1.0" encoding="utf-8"?>
 <w:numbering xmlns:wpc="http://schemas.microsoft.com/office/word/2010/wordprocessingCanvas" xmlns:cx="http://schemas.microsoft.com/office/drawing/2014/chartex" xmlns:cx1="http://schemas.microsoft.com/office/drawing/2015/9/8/chartex" xmlns:cx2="http://schemas.microsoft.com/office/drawing/2015/10/21/chartex" xmlns:cx3="http://schemas.microsoft.com/office/drawing/2016/5/9/chartex" xmlns:cx4="http://schemas.microsoft.com/office/drawing/2016/5/10/chartex" xmlns:cx5="http://schemas.microsoft.com/office/drawing/2016/5/11/chartex" xmlns:cx6="http://schemas.microsoft.com/office/drawing/2016/5/12/chartex" xmlns:cx7="http://schemas.microsoft.com/office/drawing/2016/5/13/chartex" xmlns:cx8="http://schemas.microsoft.com/office/drawing/2016/5/14/chartex" xmlns:mc="http://schemas.openxmlformats.org/markup-compatibility/2006" xmlns:aink="http://schemas.microsoft.com/office/drawing/2016/ink" xmlns:am3d="http://schemas.microsoft.com/office/drawing/2017/model3d" xmlns:o="urn:schemas-microsoft-com:office:office" xmlns:oel="http://schemas.microsoft.com/office/2019/extlst" xmlns:r="http://schemas.openxmlformats.org/officeDocument/2006/relationships" xmlns:m="http://schemas.openxmlformats.org/officeDocument/2006/math" xmlns:v="urn:schemas-microsoft-com:vml" xmlns:wp14="http://schemas.microsoft.com/office/word/2010/wordprocessingDrawing" xmlns:wp="http://schemas.openxmlformats.org/drawingml/2006/wordprocessingDrawing" xmlns:w10="urn:schemas-microsoft-com:office:word" xmlns:w="http://schemas.openxmlformats.org/wordprocessingml/2006/main" xmlns:w14="http://schemas.microsoft.com/office/word/2010/wordml" xmlns:w15="http://schemas.microsoft.com/office/word/2012/wordml" xmlns:w16cex="http://schemas.microsoft.com/office/word/2018/wordml/cex" xmlns:w16cid="http://schemas.microsoft.com/office/word/2016/wordml/cid" xmlns:w16="http://schemas.microsoft.com/office/word/2018/wordml" xmlns:w16sdtdh="http://schemas.microsoft.com/office/word/2020/wordml/sdtdatahash" xmlns:w16se="http://schemas.microsoft.com/office/word/2015/wordml/symex" xmlns:wpg="http://schemas.microsoft.com/office/word/2010/wordprocessingGroup" xmlns:wpi="http://schemas.microsoft.com/office/word/2010/wordprocessingInk" xmlns:wne="http://schemas.microsoft.com/office/word/2006/wordml" xmlns:wps="http://schemas.microsoft.com/office/word/2010/wordprocessingShape" mc:Ignorable="w14 w15 w16se w16cid w16 w16cex w16sdtdh wp14">
   <w:abstractNum w:abstractNumId="0" w15:restartNumberingAfterBreak="0">
+    <w:nsid w:val="0E882ACE"/>
+    <w:multiLevelType w:val="hybridMultilevel"/>
+    <w:tmpl w:val="D886089C"/>
+    <w:lvl w:ilvl="0" w:tplc="100C000F">
+      <w:start w:val="1"/>
+      <w:numFmt w:val="decimal"/>
+      <w:lvlText w:val="%1."/>
+      <w:lvlJc w:val="left"/>
+      <w:pPr>
+        <w:ind w:left="720" w:hanging="360"/>
+      </w:pPr>
+      <w:rPr>
+        <w:rFonts w:hint="default"/>
+      </w:rPr>
+    </w:lvl>
+    <w:lvl w:ilvl="1" w:tplc="100C0003" w:tentative="1">
+      <w:start w:val="1"/>
+      <w:numFmt w:val="bullet"/>
+      <w:lvlText w:val="o"/>
+      <w:lvlJc w:val="left"/>
+      <w:pPr>
+        <w:ind w:left="1440" w:hanging="360"/>
+      </w:pPr>
+      <w:rPr>
+        <w:rFonts w:ascii="Courier New" w:hAnsi="Courier New" w:cs="Courier New" w:hint="default"/>
+      </w:rPr>
+    </w:lvl>
+    <w:lvl w:ilvl="2" w:tplc="100C0005" w:tentative="1">
+      <w:start w:val="1"/>
+      <w:numFmt w:val="bullet"/>
+      <w:lvlText w:val=""/>
+      <w:lvlJc w:val="left"/>
+      <w:pPr>
+        <w:ind w:left="2160" w:hanging="360"/>
+      </w:pPr>
+      <w:rPr>
+        <w:rFonts w:ascii="Wingdings" w:hAnsi="Wingdings" w:hint="default"/>
+      </w:rPr>
+    </w:lvl>
+    <w:lvl w:ilvl="3" w:tplc="100C0001" w:tentative="1">
+      <w:start w:val="1"/>
+      <w:numFmt w:val="bullet"/>
+      <w:lvlText w:val=""/>
+      <w:lvlJc w:val="left"/>
+      <w:pPr>
+        <w:ind w:left="2880" w:hanging="360"/>
+      </w:pPr>
+      <w:rPr>
+        <w:rFonts w:ascii="Symbol" w:hAnsi="Symbol" w:hint="default"/>
+      </w:rPr>
+    </w:lvl>
+    <w:lvl w:ilvl="4" w:tplc="100C0003" w:tentative="1">
+      <w:start w:val="1"/>
+      <w:numFmt w:val="bullet"/>
+      <w:lvlText w:val="o"/>
+      <w:lvlJc w:val="left"/>
+      <w:pPr>
+        <w:ind w:left="3600" w:hanging="360"/>
+      </w:pPr>
+      <w:rPr>
+        <w:rFonts w:ascii="Courier New" w:hAnsi="Courier New" w:cs="Courier New" w:hint="default"/>
+      </w:rPr>
+    </w:lvl>
+    <w:lvl w:ilvl="5" w:tplc="100C0005" w:tentative="1">
+      <w:start w:val="1"/>
+      <w:numFmt w:val="bullet"/>
+      <w:lvlText w:val=""/>
+      <w:lvlJc w:val="left"/>
+      <w:pPr>
+        <w:ind w:left="4320" w:hanging="360"/>
+      </w:pPr>
+      <w:rPr>
+        <w:rFonts w:ascii="Wingdings" w:hAnsi="Wingdings" w:hint="default"/>
+      </w:rPr>
+    </w:lvl>
+    <w:lvl w:ilvl="6" w:tplc="100C0001" w:tentative="1">
+      <w:start w:val="1"/>
+      <w:numFmt w:val="bullet"/>
+      <w:lvlText w:val=""/>
+      <w:lvlJc w:val="left"/>
+      <w:pPr>
+        <w:ind w:left="5040" w:hanging="360"/>
+      </w:pPr>
+      <w:rPr>
+        <w:rFonts w:ascii="Symbol" w:hAnsi="Symbol" w:hint="default"/>
+      </w:rPr>
+    </w:lvl>
+    <w:lvl w:ilvl="7" w:tplc="100C0003" w:tentative="1">
+      <w:start w:val="1"/>
+      <w:numFmt w:val="bullet"/>
+      <w:lvlText w:val="o"/>
+      <w:lvlJc w:val="left"/>
+      <w:pPr>
+        <w:ind w:left="5760" w:hanging="360"/>
+      </w:pPr>
+      <w:rPr>
+        <w:rFonts w:ascii="Courier New" w:hAnsi="Courier New" w:cs="Courier New" w:hint="default"/>
+      </w:rPr>
+    </w:lvl>
+    <w:lvl w:ilvl="8" w:tplc="100C0005" w:tentative="1">
+      <w:start w:val="1"/>
+      <w:numFmt w:val="bullet"/>
+      <w:lvlText w:val=""/>
+      <w:lvlJc w:val="left"/>
+      <w:pPr>
+        <w:ind w:left="6480" w:hanging="360"/>
+      </w:pPr>
+      <w:rPr>
+        <w:rFonts w:ascii="Wingdings" w:hAnsi="Wingdings" w:hint="default"/>
+      </w:rPr>
+    </w:lvl>
+  </w:abstractNum>
+  <w:abstractNum w:abstractNumId="1" w15:restartNumberingAfterBreak="0">
+    <w:nsid w:val="341243D6"/>
+    <w:multiLevelType w:val="hybridMultilevel"/>
+    <w:tmpl w:val="794A7FCE"/>
+    <w:lvl w:ilvl="0" w:tplc="100C0001">
+      <w:start w:val="1"/>
+      <w:numFmt w:val="bullet"/>
+      <w:lvlText w:val=""/>
+      <w:lvlJc w:val="left"/>
+      <w:pPr>
+        <w:ind w:left="720" w:hanging="360"/>
+      </w:pPr>
+      <w:rPr>
+        <w:rFonts w:ascii="Symbol" w:hAnsi="Symbol" w:hint="default"/>
+      </w:rPr>
+    </w:lvl>
+    <w:lvl w:ilvl="1" w:tplc="100C0003" w:tentative="1">
+      <w:start w:val="1"/>
+      <w:numFmt w:val="bullet"/>
+      <w:lvlText w:val="o"/>
+      <w:lvlJc w:val="left"/>
+      <w:pPr>
+        <w:ind w:left="1440" w:hanging="360"/>
+      </w:pPr>
+      <w:rPr>
+        <w:rFonts w:ascii="Courier New" w:hAnsi="Courier New" w:cs="Courier New" w:hint="default"/>
+      </w:rPr>
+    </w:lvl>
+    <w:lvl w:ilvl="2" w:tplc="100C0005" w:tentative="1">
+      <w:start w:val="1"/>
+      <w:numFmt w:val="bullet"/>
+      <w:lvlText w:val=""/>
+      <w:lvlJc w:val="left"/>
+      <w:pPr>
+        <w:ind w:left="2160" w:hanging="360"/>
+      </w:pPr>
+      <w:rPr>
+        <w:rFonts w:ascii="Wingdings" w:hAnsi="Wingdings" w:hint="default"/>
+      </w:rPr>
+    </w:lvl>
+    <w:lvl w:ilvl="3" w:tplc="100C0001" w:tentative="1">
+      <w:start w:val="1"/>
+      <w:numFmt w:val="bullet"/>
+      <w:lvlText w:val=""/>
+      <w:lvlJc w:val="left"/>
+      <w:pPr>
+        <w:ind w:left="2880" w:hanging="360"/>
+      </w:pPr>
+      <w:rPr>
+        <w:rFonts w:ascii="Symbol" w:hAnsi="Symbol" w:hint="default"/>
+      </w:rPr>
+    </w:lvl>
+    <w:lvl w:ilvl="4" w:tplc="100C0003" w:tentative="1">
+      <w:start w:val="1"/>
+      <w:numFmt w:val="bullet"/>
+      <w:lvlText w:val="o"/>
+      <w:lvlJc w:val="left"/>
+      <w:pPr>
+        <w:ind w:left="3600" w:hanging="360"/>
+      </w:pPr>
+      <w:rPr>
+        <w:rFonts w:ascii="Courier New" w:hAnsi="Courier New" w:cs="Courier New" w:hint="default"/>
+      </w:rPr>
+    </w:lvl>
+    <w:lvl w:ilvl="5" w:tplc="100C0005" w:tentative="1">
+      <w:start w:val="1"/>
+      <w:numFmt w:val="bullet"/>
+      <w:lvlText w:val=""/>
+      <w:lvlJc w:val="left"/>
+      <w:pPr>
+        <w:ind w:left="4320" w:hanging="360"/>
+      </w:pPr>
+      <w:rPr>
+        <w:rFonts w:ascii="Wingdings" w:hAnsi="Wingdings" w:hint="default"/>
+      </w:rPr>
+    </w:lvl>
+    <w:lvl w:ilvl="6" w:tplc="100C0001" w:tentative="1">
+      <w:start w:val="1"/>
+      <w:numFmt w:val="bullet"/>
+      <w:lvlText w:val=""/>
+      <w:lvlJc w:val="left"/>
+      <w:pPr>
+        <w:ind w:left="5040" w:hanging="360"/>
+      </w:pPr>
+      <w:rPr>
+        <w:rFonts w:ascii="Symbol" w:hAnsi="Symbol" w:hint="default"/>
+      </w:rPr>
+    </w:lvl>
+    <w:lvl w:ilvl="7" w:tplc="100C0003" w:tentative="1">
+      <w:start w:val="1"/>
+      <w:numFmt w:val="bullet"/>
+      <w:lvlText w:val="o"/>
+      <w:lvlJc w:val="left"/>
+      <w:pPr>
+        <w:ind w:left="5760" w:hanging="360"/>
+      </w:pPr>
+      <w:rPr>
+        <w:rFonts w:ascii="Courier New" w:hAnsi="Courier New" w:cs="Courier New" w:hint="default"/>
+      </w:rPr>
+    </w:lvl>
+    <w:lvl w:ilvl="8" w:tplc="100C0005" w:tentative="1">
+      <w:start w:val="1"/>
+      <w:numFmt w:val="bullet"/>
+      <w:lvlText w:val=""/>
+      <w:lvlJc w:val="left"/>
+      <w:pPr>
+        <w:ind w:left="6480" w:hanging="360"/>
+      </w:pPr>
+      <w:rPr>
+        <w:rFonts w:ascii="Wingdings" w:hAnsi="Wingdings" w:hint="default"/>
+      </w:rPr>
+    </w:lvl>
+  </w:abstractNum>
+  <w:abstractNum w:abstractNumId="2" w15:restartNumberingAfterBreak="0">
     <w:nsid w:val="41CE480D"/>
     <w:multiLevelType w:val="hybridMultilevel"/>
     <w:tmpl w:val="3C10B06E"/>
@@ -1487,7 +2021,7 @@
       </w:rPr>
     </w:lvl>
   </w:abstractNum>
-  <w:abstractNum w:abstractNumId="1" w15:restartNumberingAfterBreak="0">
+  <w:abstractNum w:abstractNumId="3" w15:restartNumberingAfterBreak="0">
     <w:nsid w:val="59E850F6"/>
     <w:multiLevelType w:val="hybridMultilevel"/>
     <w:tmpl w:val="5972C53C"/>
@@ -1599,10 +2133,132 @@
       </w:rPr>
     </w:lvl>
   </w:abstractNum>
+  <w:abstractNum w:abstractNumId="4" w15:restartNumberingAfterBreak="0">
+    <w:nsid w:val="5A942307"/>
+    <w:multiLevelType w:val="hybridMultilevel"/>
+    <w:tmpl w:val="16262668"/>
+    <w:lvl w:ilvl="0" w:tplc="100C0001">
+      <w:start w:val="1"/>
+      <w:numFmt w:val="bullet"/>
+      <w:lvlText w:val=""/>
+      <w:lvlJc w:val="left"/>
+      <w:pPr>
+        <w:ind w:left="720" w:hanging="360"/>
+      </w:pPr>
+      <w:rPr>
+        <w:rFonts w:ascii="Symbol" w:hAnsi="Symbol" w:hint="default"/>
+      </w:rPr>
+    </w:lvl>
+    <w:lvl w:ilvl="1" w:tplc="100C0003" w:tentative="1">
+      <w:start w:val="1"/>
+      <w:numFmt w:val="bullet"/>
+      <w:lvlText w:val="o"/>
+      <w:lvlJc w:val="left"/>
+      <w:pPr>
+        <w:ind w:left="1440" w:hanging="360"/>
+      </w:pPr>
+      <w:rPr>
+        <w:rFonts w:ascii="Courier New" w:hAnsi="Courier New" w:cs="Courier New" w:hint="default"/>
+      </w:rPr>
+    </w:lvl>
+    <w:lvl w:ilvl="2" w:tplc="100C0005" w:tentative="1">
+      <w:start w:val="1"/>
+      <w:numFmt w:val="bullet"/>
+      <w:lvlText w:val=""/>
+      <w:lvlJc w:val="left"/>
+      <w:pPr>
+        <w:ind w:left="2160" w:hanging="360"/>
+      </w:pPr>
+      <w:rPr>
+        <w:rFonts w:ascii="Wingdings" w:hAnsi="Wingdings" w:hint="default"/>
+      </w:rPr>
+    </w:lvl>
+    <w:lvl w:ilvl="3" w:tplc="100C0001" w:tentative="1">
+      <w:start w:val="1"/>
+      <w:numFmt w:val="bullet"/>
+      <w:lvlText w:val=""/>
+      <w:lvlJc w:val="left"/>
+      <w:pPr>
+        <w:ind w:left="2880" w:hanging="360"/>
+      </w:pPr>
+      <w:rPr>
+        <w:rFonts w:ascii="Symbol" w:hAnsi="Symbol" w:hint="default"/>
+      </w:rPr>
+    </w:lvl>
+    <w:lvl w:ilvl="4" w:tplc="100C0003" w:tentative="1">
+      <w:start w:val="1"/>
+      <w:numFmt w:val="bullet"/>
+      <w:lvlText w:val="o"/>
+      <w:lvlJc w:val="left"/>
+      <w:pPr>
+        <w:ind w:left="3600" w:hanging="360"/>
+      </w:pPr>
+      <w:rPr>
+        <w:rFonts w:ascii="Courier New" w:hAnsi="Courier New" w:cs="Courier New" w:hint="default"/>
+      </w:rPr>
+    </w:lvl>
+    <w:lvl w:ilvl="5" w:tplc="100C0005" w:tentative="1">
+      <w:start w:val="1"/>
+      <w:numFmt w:val="bullet"/>
+      <w:lvlText w:val=""/>
+      <w:lvlJc w:val="left"/>
+      <w:pPr>
+        <w:ind w:left="4320" w:hanging="360"/>
+      </w:pPr>
+      <w:rPr>
+        <w:rFonts w:ascii="Wingdings" w:hAnsi="Wingdings" w:hint="default"/>
+      </w:rPr>
+    </w:lvl>
+    <w:lvl w:ilvl="6" w:tplc="100C0001" w:tentative="1">
+      <w:start w:val="1"/>
+      <w:numFmt w:val="bullet"/>
+      <w:lvlText w:val=""/>
+      <w:lvlJc w:val="left"/>
+      <w:pPr>
+        <w:ind w:left="5040" w:hanging="360"/>
+      </w:pPr>
+      <w:rPr>
+        <w:rFonts w:ascii="Symbol" w:hAnsi="Symbol" w:hint="default"/>
+      </w:rPr>
+    </w:lvl>
+    <w:lvl w:ilvl="7" w:tplc="100C0003" w:tentative="1">
+      <w:start w:val="1"/>
+      <w:numFmt w:val="bullet"/>
+      <w:lvlText w:val="o"/>
+      <w:lvlJc w:val="left"/>
+      <w:pPr>
+        <w:ind w:left="5760" w:hanging="360"/>
+      </w:pPr>
+      <w:rPr>
+        <w:rFonts w:ascii="Courier New" w:hAnsi="Courier New" w:cs="Courier New" w:hint="default"/>
+      </w:rPr>
+    </w:lvl>
+    <w:lvl w:ilvl="8" w:tplc="100C0005" w:tentative="1">
+      <w:start w:val="1"/>
+      <w:numFmt w:val="bullet"/>
+      <w:lvlText w:val=""/>
+      <w:lvlJc w:val="left"/>
+      <w:pPr>
+        <w:ind w:left="6480" w:hanging="360"/>
+      </w:pPr>
+      <w:rPr>
+        <w:rFonts w:ascii="Wingdings" w:hAnsi="Wingdings" w:hint="default"/>
+      </w:rPr>
+    </w:lvl>
+  </w:abstractNum>
   <w:num w:numId="1" w16cid:durableId="239364422">
+    <w:abstractNumId w:val="2"/>
+  </w:num>
+  <w:num w:numId="2" w16cid:durableId="635180672">
+    <w:abstractNumId w:val="3"/>
+  </w:num>
+  <w:num w:numId="3" w16cid:durableId="17049842">
     <w:abstractNumId w:val="0"/>
   </w:num>
-  <w:num w:numId="2" w16cid:durableId="635180672">
+  <w:num w:numId="4" w16cid:durableId="791944098">
+    <w:abstractNumId w:val="4"/>
+  </w:num>
+  <w:num w:numId="5" w16cid:durableId="187910269">
     <w:abstractNumId w:val="1"/>
   </w:num>
 </w:numbering>
@@ -2404,6 +3060,29 @@
       <w:szCs w:val="24"/>
     </w:rPr>
   </w:style>
+  <w:style w:type="character" w:styleId="Lienhypertexte">
+    <w:name w:val="Hyperlink"/>
+    <w:basedOn w:val="Policepardfaut"/>
+    <w:uiPriority w:val="99"/>
+    <w:unhideWhenUsed/>
+    <w:rsid w:val="00F50160"/>
+    <w:rPr>
+      <w:color w:val="CC9900" w:themeColor="hyperlink"/>
+      <w:u w:val="single"/>
+    </w:rPr>
+  </w:style>
+  <w:style w:type="character" w:styleId="Mentionnonrsolue">
+    <w:name w:val="Unresolved Mention"/>
+    <w:basedOn w:val="Policepardfaut"/>
+    <w:uiPriority w:val="99"/>
+    <w:semiHidden/>
+    <w:unhideWhenUsed/>
+    <w:rsid w:val="00F50160"/>
+    <w:rPr>
+      <w:color w:val="605E5C"/>
+      <w:shd w:val="clear" w:color="auto" w:fill="E1DFDD"/>
+    </w:rPr>
+  </w:style>
 </w:styles>
 </file>
 
@@ -2468,12 +3147,12 @@
 
 <file path=word/glossary/fontTable.xml><?xml version="1.0" encoding="utf-8"?>
 <w:fonts xmlns:mc="http://schemas.openxmlformats.org/markup-compatibility/2006" xmlns:r="http://schemas.openxmlformats.org/officeDocument/2006/relationships" xmlns:w="http://schemas.openxmlformats.org/wordprocessingml/2006/main" xmlns:w14="http://schemas.microsoft.com/office/word/2010/wordml" xmlns:w15="http://schemas.microsoft.com/office/word/2012/wordml" xmlns:w16cex="http://schemas.microsoft.com/office/word/2018/wordml/cex" xmlns:w16cid="http://schemas.microsoft.com/office/word/2016/wordml/cid" xmlns:w16="http://schemas.microsoft.com/office/word/2018/wordml" xmlns:w16sdtdh="http://schemas.microsoft.com/office/word/2020/wordml/sdtdatahash" xmlns:w16se="http://schemas.microsoft.com/office/word/2015/wordml/symex" mc:Ignorable="w14 w15 w16se w16cid w16 w16cex w16sdtdh">
-  <w:font w:name="Calibri">
-    <w:panose1 w:val="020F0502020204030204"/>
+  <w:font w:name="Times New Roman">
+    <w:panose1 w:val="02020603050405020304"/>
     <w:charset w:val="00"/>
-    <w:family w:val="swiss"/>
+    <w:family w:val="roman"/>
     <w:pitch w:val="variable"/>
-    <w:sig w:usb0="E4002EFF" w:usb1="C000247B" w:usb2="00000009" w:usb3="00000000" w:csb0="000001FF" w:csb1="00000000"/>
+    <w:sig w:usb0="E0002EFF" w:usb1="C000785B" w:usb2="00000009" w:usb3="00000000" w:csb0="000001FF" w:csb1="00000000"/>
   </w:font>
   <w:font w:name="Courier New">
     <w:panose1 w:val="02070309020205020404"/>
@@ -2481,13 +3160,6 @@
     <w:family w:val="modern"/>
     <w:pitch w:val="fixed"/>
     <w:sig w:usb0="E0002EFF" w:usb1="C0007843" w:usb2="00000009" w:usb3="00000000" w:csb0="000001FF" w:csb1="00000000"/>
-  </w:font>
-  <w:font w:name="Times New Roman">
-    <w:panose1 w:val="02020603050405020304"/>
-    <w:charset w:val="00"/>
-    <w:family w:val="roman"/>
-    <w:pitch w:val="variable"/>
-    <w:sig w:usb0="E0002EFF" w:usb1="C000785B" w:usb2="00000009" w:usb3="00000000" w:csb0="000001FF" w:csb1="00000000"/>
   </w:font>
   <w:font w:name="Wingdings">
     <w:panose1 w:val="05000000000000000000"/>
@@ -2502,6 +3174,13 @@
     <w:family w:val="roman"/>
     <w:pitch w:val="variable"/>
     <w:sig w:usb0="00000000" w:usb1="10000000" w:usb2="00000000" w:usb3="00000000" w:csb0="80000000" w:csb1="00000000"/>
+  </w:font>
+  <w:font w:name="Calibri">
+    <w:panose1 w:val="020F0502020204030204"/>
+    <w:charset w:val="00"/>
+    <w:family w:val="swiss"/>
+    <w:pitch w:val="variable"/>
+    <w:sig w:usb0="E4002EFF" w:usb1="C000247B" w:usb2="00000009" w:usb3="00000000" w:csb0="000001FF" w:csb1="00000000"/>
   </w:font>
   <w:font w:name="Calibri Light">
     <w:panose1 w:val="020F0302020204030204"/>
@@ -2535,6 +3214,7 @@
     <w:rsid w:val="00177DCA"/>
     <w:rsid w:val="003A4CF9"/>
     <w:rsid w:val="0041041E"/>
+    <w:rsid w:val="004F3ED3"/>
     <w:rsid w:val="00792FEE"/>
     <w:rsid w:val="00C55F60"/>
     <w:rsid w:val="00D95F62"/>

</xml_diff>